<commit_message>
Rapped the application in Global error handler , added the functionality of uploading images on cloudinary
</commit_message>
<xml_diff>
--- a/Ecommerce Backend/Description.docx
+++ b/Ecommerce Backend/Description.docx
@@ -1,7 +1,664 @@
 
 <file path=word/document.xml><?xml version="1.0" encoding="utf-8"?>
-<w:document xmlns:w="http://schemas.openxmlformats.org/wordprocessingml/2006/main" xmlns:wps="http://schemas.microsoft.com/office/word/2010/wordprocessingShape" xmlns:mc="http://schemas.openxmlformats.org/markup-compatibility/2006" xmlns:w10="urn:schemas-microsoft-com:office:word" xmlns:v="urn:schemas-microsoft-com:vml" xmlns:wp14="http://schemas.microsoft.com/office/word/2010/wordprocessingDrawing" xmlns:wpg="http://schemas.microsoft.com/office/word/2010/wordprocessingGroup" xmlns:wpc="http://schemas.microsoft.com/office/word/2010/wordprocessingCanvas" xmlns:w14="http://schemas.microsoft.com/office/word/2010/wordml" xmlns:w15="http://schemas.microsoft.com/office/word/2012/wordml" xmlns:cx1="http://schemas.microsoft.com/office/drawing/2015/9/8/chartex" xmlns:cx2="http://schemas.microsoft.com/office/drawing/2015/10/21/chartex" mc:Ignorable="wp14 w14 w15">
+<w:document xmlns:w="http://schemas.openxmlformats.org/wordprocessingml/2006/main" xmlns:r="http://schemas.openxmlformats.org/officeDocument/2006/relationships" xmlns:wps="http://schemas.microsoft.com/office/word/2010/wordprocessingShape" xmlns:mc="http://schemas.openxmlformats.org/markup-compatibility/2006" xmlns:w10="urn:schemas-microsoft-com:office:word" xmlns:v="urn:schemas-microsoft-com:vml" xmlns:wp14="http://schemas.microsoft.com/office/word/2010/wordprocessingDrawing" xmlns:wpg="http://schemas.microsoft.com/office/word/2010/wordprocessingGroup" xmlns:wpc="http://schemas.microsoft.com/office/word/2010/wordprocessingCanvas" xmlns:w14="http://schemas.microsoft.com/office/word/2010/wordml" xmlns:w15="http://schemas.microsoft.com/office/word/2012/wordml" xmlns:cx1="http://schemas.microsoft.com/office/drawing/2015/9/8/chartex" xmlns:cx2="http://schemas.microsoft.com/office/drawing/2015/10/21/chartex" mc:Ignorable="wp14 w14 w15">
   <w:body>
+    <w:p>
+      <w:pPr>
+        <w:widowControl w:val="1"/>
+        <w:rPr>
+          <w:b w:val="1"/>
+          <w:bCs w:val="1"/>
+          <w:sz w:val="28"/>
+          <w:szCs w:val="28"/>
+          <w:lang w:val="en-US" w:bidi="en-US" w:eastAsia="en-US"/>
+        </w:rPr>
+      </w:pPr>
+      <w:r>
+        <w:rPr>
+          <w:b w:val="1"/>
+          <w:bCs w:val="1"/>
+          <w:sz w:val="28"/>
+          <w:szCs w:val="28"/>
+          <w:lang w:val="en-US" w:bidi="en-US" w:eastAsia="en-US"/>
+        </w:rPr>
+        <w:t xml:space="preserve">ECOMMERCE - BACKEND - INTERNSHIP </w:t>
+      </w:r>
+    </w:p>
+    <w:p>
+      <w:pPr>
+        <w:widowControl w:val="1"/>
+        <w:rPr>
+          <w:b w:val="1"/>
+          <w:bCs w:val="1"/>
+          <w:sz w:val="28"/>
+          <w:szCs w:val="28"/>
+          <w:lang w:val="en-US" w:bidi="en-US" w:eastAsia="en-US"/>
+        </w:rPr>
+      </w:pPr>
+    </w:p>
+    <w:p>
+      <w:pPr>
+        <w:widowControl w:val="1"/>
+        <w:rPr>
+          <w:b w:val="1"/>
+          <w:bCs w:val="1"/>
+          <w:sz w:val="28"/>
+          <w:szCs w:val="28"/>
+          <w:lang w:val="en-US" w:bidi="en-US" w:eastAsia="en-US"/>
+        </w:rPr>
+      </w:pPr>
+      <w:r>
+        <w:rPr>
+          <w:b w:val="1"/>
+          <w:bCs w:val="1"/>
+          <w:sz w:val="28"/>
+          <w:szCs w:val="28"/>
+          <w:lang w:val="en-US" w:bidi="en-US" w:eastAsia="en-US"/>
+        </w:rPr>
+        <w:t>Functionality :</w:t>
+      </w:r>
+    </w:p>
+    <w:p>
+      <w:pPr>
+        <w:widowControl w:val="1"/>
+        <w:rPr>
+          <w:b w:val="1"/>
+          <w:bCs w:val="1"/>
+          <w:sz w:val="28"/>
+          <w:szCs w:val="28"/>
+          <w:lang w:val="en-US" w:bidi="en-US" w:eastAsia="en-US"/>
+        </w:rPr>
+      </w:pPr>
+    </w:p>
+    <w:p>
+      <w:pPr>
+        <w:widowControl w:val="1"/>
+        <w:rPr>
+          <w:b w:val="1"/>
+          <w:bCs w:val="1"/>
+          <w:sz w:val="28"/>
+          <w:szCs w:val="28"/>
+          <w:lang w:val="en-US" w:bidi="en-US" w:eastAsia="en-US"/>
+        </w:rPr>
+      </w:pPr>
+      <w:r>
+        <w:rPr>
+          <w:b w:val="1"/>
+          <w:bCs w:val="1"/>
+          <w:sz w:val="28"/>
+          <w:szCs w:val="28"/>
+          <w:rtl w:val="0"/>
+          <w:lang w:val="en-US" w:bidi="en-US" w:eastAsia="en-US"/>
+        </w:rPr>
+        <w:t>Seller Product Functionality :</w:t>
+      </w:r>
+    </w:p>
+    <w:p>
+      <w:pPr>
+        <w:widowControl w:val="1"/>
+        <w:rPr>
+          <w:bCs w:val="1"/>
+          <w:sz w:val="28"/>
+          <w:szCs w:val="28"/>
+          <w:lang w:val="en-US" w:bidi="en-US" w:eastAsia="en-US"/>
+        </w:rPr>
+      </w:pPr>
+      <w:r>
+        <w:rPr>
+          <w:bCs w:val="1"/>
+          <w:sz w:val="28"/>
+          <w:szCs w:val="28"/>
+          <w:lang w:val="en-US" w:bidi="en-US" w:eastAsia="en-US"/>
+        </w:rPr>
+        <w:t>1) Seller store creation ( one seller can have one store )</w:t>
+      </w:r>
+    </w:p>
+    <w:p>
+      <w:pPr>
+        <w:widowControl w:val="1"/>
+        <w:rPr>
+          <w:bCs w:val="1"/>
+          <w:sz w:val="28"/>
+          <w:szCs w:val="28"/>
+          <w:lang w:val="en-US" w:bidi="en-US" w:eastAsia="en-US"/>
+        </w:rPr>
+      </w:pPr>
+      <w:r>
+        <w:rPr>
+          <w:bCs w:val="1"/>
+          <w:sz w:val="28"/>
+          <w:szCs w:val="28"/>
+          <w:lang w:val="en-US" w:bidi="en-US" w:eastAsia="en-US"/>
+        </w:rPr>
+        <w:t>2) Seller add product to his store , catid is selected for a particular product from available categories / images of product uploaded to cloudinary</w:t>
+      </w:r>
+    </w:p>
+    <w:p>
+      <w:pPr>
+        <w:widowControl w:val="1"/>
+        <w:rPr>
+          <w:bCs w:val="1"/>
+          <w:sz w:val="28"/>
+          <w:szCs w:val="28"/>
+          <w:lang w:val="en-US" w:bidi="en-US" w:eastAsia="en-US"/>
+        </w:rPr>
+      </w:pPr>
+      <w:r>
+        <w:rPr>
+          <w:bCs w:val="1"/>
+          <w:sz w:val="28"/>
+          <w:szCs w:val="28"/>
+          <w:lang w:val="en-US" w:bidi="en-US" w:eastAsia="en-US"/>
+        </w:rPr>
+        <w:t xml:space="preserve">3) Products stock and price can be updated based on product id </w:t>
+      </w:r>
+    </w:p>
+    <w:p>
+      <w:pPr>
+        <w:widowControl w:val="1"/>
+        <w:rPr>
+          <w:bCs w:val="1"/>
+          <w:sz w:val="28"/>
+          <w:szCs w:val="28"/>
+          <w:lang w:val="en-US" w:bidi="en-US" w:eastAsia="en-US"/>
+        </w:rPr>
+      </w:pPr>
+      <w:r>
+        <w:rPr>
+          <w:bCs w:val="1"/>
+          <w:sz w:val="28"/>
+          <w:szCs w:val="28"/>
+          <w:lang w:val="en-US" w:bidi="en-US" w:eastAsia="en-US"/>
+        </w:rPr>
+        <w:t>4) Route for checking total no of products in a store and no of PRODUCTS BELONGS TO EACH CATEGORY IN A STORE</w:t>
+      </w:r>
+    </w:p>
+    <w:p>
+      <w:pPr>
+        <w:widowControl w:val="1"/>
+        <w:rPr>
+          <w:bCs w:val="1"/>
+          <w:sz w:val="28"/>
+          <w:szCs w:val="28"/>
+          <w:rtl w:val="0"/>
+          <w:lang w:val="en-US" w:bidi="en-US" w:eastAsia="en-US"/>
+        </w:rPr>
+      </w:pPr>
+      <w:r>
+        <w:rPr>
+          <w:bCs w:val="1"/>
+          <w:sz w:val="28"/>
+          <w:szCs w:val="28"/>
+          <w:rtl w:val="0"/>
+          <w:lang w:val="en-US" w:bidi="en-US" w:eastAsia="en-US"/>
+        </w:rPr>
+        <w:t xml:space="preserve">5) Seller can delete a product based on category id and store id </w:t>
+      </w:r>
+    </w:p>
+    <w:p>
+      <w:pPr>
+        <w:widowControl w:val="1"/>
+        <w:rPr>
+          <w:bCs w:val="1"/>
+          <w:sz w:val="28"/>
+          <w:szCs w:val="28"/>
+          <w:rtl w:val="0"/>
+          <w:lang w:val="en-US" w:bidi="en-US" w:eastAsia="en-US"/>
+        </w:rPr>
+      </w:pPr>
+      <w:r>
+        <w:rPr>
+          <w:bCs w:val="1"/>
+          <w:sz w:val="28"/>
+          <w:szCs w:val="28"/>
+          <w:rtl w:val="0"/>
+          <w:lang w:val="en-US" w:bidi="en-US" w:eastAsia="en-US"/>
+        </w:rPr>
+        <w:t>6) Get routes for prod</w:t>
+      </w:r>
+      <w:r>
+        <w:rPr>
+          <w:bCs w:val="1"/>
+          <w:sz w:val="28"/>
+          <w:szCs w:val="28"/>
+          <w:rtl w:val="0"/>
+          <w:lang w:val="en-US" w:bidi="en-US" w:eastAsia="en-US"/>
+        </w:rPr>
+        <w:t xml:space="preserve">ucts , </w:t>
+      </w:r>
+      <w:r>
+        <w:rPr>
+          <w:bCs w:val="1"/>
+          <w:sz w:val="28"/>
+          <w:szCs w:val="28"/>
+          <w:rtl w:val="0"/>
+          <w:lang w:val="en-US" w:bidi="en-US" w:eastAsia="en-US"/>
+        </w:rPr>
+        <w:t xml:space="preserve">product by categories </w:t>
+      </w:r>
+    </w:p>
+    <w:p>
+      <w:pPr>
+        <w:widowControl w:val="1"/>
+        <w:rPr>
+          <w:bCs w:val="1"/>
+          <w:sz w:val="28"/>
+          <w:szCs w:val="28"/>
+          <w:lang w:val="en-US" w:bidi="en-US" w:eastAsia="en-US"/>
+        </w:rPr>
+      </w:pPr>
+      <w:r>
+        <w:rPr>
+          <w:bCs w:val="1"/>
+          <w:sz w:val="28"/>
+          <w:szCs w:val="28"/>
+          <w:rtl w:val="0"/>
+          <w:lang w:val="en-US" w:bidi="en-US" w:eastAsia="en-US"/>
+        </w:rPr>
+        <w:t>7) Get all categories on platform</w:t>
+      </w:r>
+    </w:p>
+    <w:p>
+      <w:pPr>
+        <w:rPr>
+          <w:rtl w:val="0"/>
+          <w:lang w:val="en-US" w:bidi="en-US" w:eastAsia="en-US"/>
+        </w:rPr>
+      </w:pPr>
+    </w:p>
+    <w:p>
+      <w:pPr>
+        <w:rPr>
+          <w:rtl w:val="0"/>
+          <w:lang w:val="en-US" w:bidi="en-US" w:eastAsia="en-US"/>
+        </w:rPr>
+      </w:pPr>
+    </w:p>
+    <w:p>
+      <w:pPr>
+        <w:widowControl w:val="1"/>
+        <w:rPr>
+          <w:b w:val="1"/>
+          <w:bCs w:val="1"/>
+          <w:sz w:val="28"/>
+          <w:szCs w:val="28"/>
+          <w:rtl w:val="0"/>
+          <w:lang w:val="en-US" w:bidi="en-US" w:eastAsia="en-US"/>
+        </w:rPr>
+      </w:pPr>
+      <w:r>
+        <w:rPr>
+          <w:b w:val="1"/>
+          <w:bCs w:val="1"/>
+          <w:sz w:val="28"/>
+          <w:szCs w:val="28"/>
+          <w:rtl w:val="0"/>
+          <w:lang w:val="en-US" w:bidi="en-US" w:eastAsia="en-US"/>
+        </w:rPr>
+        <w:t>Seller Order Functionality :</w:t>
+      </w:r>
+    </w:p>
+    <w:p>
+      <w:pPr>
+        <w:widowControl w:val="1"/>
+        <w:rPr>
+          <w:b w:val="0"/>
+          <w:bCs w:val="0"/>
+          <w:sz w:val="28"/>
+          <w:szCs w:val="28"/>
+          <w:rtl w:val="0"/>
+          <w:lang w:val="en-US" w:bidi="en-US" w:eastAsia="en-US"/>
+        </w:rPr>
+      </w:pPr>
+      <w:r>
+        <w:rPr>
+          <w:b w:val="0"/>
+          <w:bCs w:val="0"/>
+          <w:sz w:val="28"/>
+          <w:szCs w:val="28"/>
+          <w:rtl w:val="0"/>
+          <w:lang w:val="en-US" w:bidi="en-US" w:eastAsia="en-US"/>
+        </w:rPr>
+        <w:t>1) Total Order Revenue of a store</w:t>
+      </w:r>
+    </w:p>
+    <w:p>
+      <w:pPr>
+        <w:widowControl w:val="1"/>
+        <w:rPr>
+          <w:b w:val="0"/>
+          <w:bCs w:val="0"/>
+          <w:sz w:val="28"/>
+          <w:szCs w:val="28"/>
+          <w:rtl w:val="0"/>
+          <w:lang w:val="en-US" w:bidi="en-US" w:eastAsia="en-US"/>
+        </w:rPr>
+      </w:pPr>
+      <w:r>
+        <w:rPr>
+          <w:b w:val="0"/>
+          <w:bCs w:val="0"/>
+          <w:sz w:val="28"/>
+          <w:szCs w:val="28"/>
+          <w:rtl w:val="0"/>
+          <w:lang w:val="en-US" w:bidi="en-US" w:eastAsia="en-US"/>
+        </w:rPr>
+        <w:t xml:space="preserve">2) Total Pending Orders </w:t>
+      </w:r>
+    </w:p>
+    <w:p>
+      <w:pPr>
+        <w:widowControl w:val="1"/>
+        <w:rPr>
+          <w:sz w:val="28"/>
+          <w:szCs w:val="28"/>
+        </w:rPr>
+      </w:pPr>
+      <w:r>
+        <w:rPr>
+          <w:b w:val="0"/>
+          <w:bCs w:val="0"/>
+          <w:sz w:val="28"/>
+          <w:szCs w:val="28"/>
+          <w:rtl w:val="0"/>
+          <w:lang w:val="en-US" w:bidi="en-US" w:eastAsia="en-US"/>
+        </w:rPr>
+        <w:t xml:space="preserve">3) </w:t>
+      </w:r>
+      <w:bookmarkStart w:id="0" w:name="_dx_frag_StartFragment"/>
+      <w:bookmarkEnd w:id="0"/>
+      <w:r>
+        <w:rPr>
+          <w:sz w:val="28"/>
+          <w:szCs w:val="28"/>
+        </w:rPr>
+        <w:t>Total Product Count in Orders in a specific category in a store</w:t>
+      </w:r>
+      <w:bookmarkStart w:id="1" w:name="_dx_frag_EndFragment"/>
+      <w:bookmarkEnd w:id="1"/>
+    </w:p>
+    <w:p>
+      <w:pPr>
+        <w:widowControl w:val="1"/>
+        <w:rPr>
+          <w:sz w:val="28"/>
+          <w:szCs w:val="28"/>
+        </w:rPr>
+      </w:pPr>
+    </w:p>
+    <w:p>
+      <w:pPr>
+        <w:widowControl w:val="1"/>
+        <w:rPr>
+          <w:sz w:val="28"/>
+          <w:szCs w:val="28"/>
+          <w:rtl w:val="0"/>
+          <w:lang w:val="en-US" w:bidi="en-US" w:eastAsia="en-US"/>
+        </w:rPr>
+      </w:pPr>
+      <w:r>
+        <w:rPr>
+          <w:sz w:val="28"/>
+          <w:szCs w:val="28"/>
+          <w:rtl w:val="0"/>
+          <w:lang w:val="en-US" w:bidi="en-US" w:eastAsia="en-US"/>
+        </w:rPr>
+        <w:t xml:space="preserve">All </w:t>
+      </w:r>
+      <w:r>
+        <w:rPr>
+          <w:sz w:val="28"/>
+          <w:szCs w:val="28"/>
+          <w:rtl w:val="0"/>
+          <w:lang w:val="en-US" w:bidi="en-US" w:eastAsia="en-US"/>
+        </w:rPr>
+        <w:t>10</w:t>
+      </w:r>
+      <w:r>
+        <w:rPr>
+          <w:sz w:val="28"/>
+          <w:szCs w:val="28"/>
+          <w:rtl w:val="0"/>
+          <w:lang w:val="en-US" w:bidi="en-US" w:eastAsia="en-US"/>
+        </w:rPr>
+        <w:t xml:space="preserve"> working </w:t>
+      </w:r>
+    </w:p>
+    <w:p>
+      <w:pPr>
+        <w:widowControl w:val="1"/>
+        <w:rPr>
+          <w:sz w:val="28"/>
+          <w:szCs w:val="28"/>
+          <w:rtl w:val="0"/>
+          <w:lang w:val="en-US" w:bidi="en-US" w:eastAsia="en-US"/>
+        </w:rPr>
+      </w:pPr>
+    </w:p>
+    <w:p>
+      <w:pPr>
+        <w:widowControl w:val="1"/>
+        <w:rPr>
+          <w:sz w:val="28"/>
+          <w:szCs w:val="28"/>
+          <w:rtl w:val="0"/>
+          <w:lang w:val="en-US" w:bidi="en-US" w:eastAsia="en-US"/>
+        </w:rPr>
+      </w:pPr>
+    </w:p>
+    <w:p>
+      <w:pPr>
+        <w:widowControl w:val="1"/>
+        <w:rPr>
+          <w:sz w:val="28"/>
+          <w:szCs w:val="28"/>
+          <w:rtl w:val="0"/>
+          <w:lang w:val="en-US" w:bidi="en-US" w:eastAsia="en-US"/>
+        </w:rPr>
+      </w:pPr>
+      <w:r>
+        <w:rPr>
+          <w:sz w:val="28"/>
+          <w:szCs w:val="28"/>
+          <w:rtl w:val="0"/>
+          <w:lang w:val="en-US" w:bidi="en-US" w:eastAsia="en-US"/>
+        </w:rPr>
+        <w:t xml:space="preserve">First deal with image uploads then apply delete and other functionality </w:t>
+      </w:r>
+    </w:p>
+    <w:p>
+      <w:pPr>
+        <w:widowControl w:val="1"/>
+        <w:rPr>
+          <w:sz w:val="28"/>
+          <w:szCs w:val="28"/>
+          <w:rtl w:val="0"/>
+          <w:lang w:val="en-US" w:bidi="en-US" w:eastAsia="en-US"/>
+        </w:rPr>
+      </w:pPr>
+    </w:p>
+    <w:p>
+      <w:pPr>
+        <w:widowControl w:val="1"/>
+        <w:rPr>
+          <w:b w:val="1"/>
+          <w:bCs w:val="1"/>
+          <w:sz w:val="28"/>
+          <w:szCs w:val="28"/>
+          <w:lang w:val="en-US" w:bidi="en-US" w:eastAsia="en-US"/>
+        </w:rPr>
+      </w:pPr>
+      <w:r>
+        <w:rPr>
+          <w:b w:val="1"/>
+          <w:bCs w:val="1"/>
+          <w:sz w:val="28"/>
+          <w:szCs w:val="28"/>
+          <w:rtl w:val="0"/>
+          <w:lang w:val="en-US" w:bidi="en-US" w:eastAsia="en-US"/>
+        </w:rPr>
+        <w:t>Admin Functionality :</w:t>
+      </w:r>
+    </w:p>
+    <w:p>
+      <w:pPr>
+        <w:rPr>
+          <w:rtl w:val="0"/>
+          <w:lang w:val="en-US" w:bidi="en-US" w:eastAsia="en-US"/>
+        </w:rPr>
+      </w:pPr>
+    </w:p>
+    <w:p>
+      <w:pPr>
+        <w:rPr>
+          <w:rtl w:val="0"/>
+          <w:lang w:val="en-US" w:bidi="en-US" w:eastAsia="en-US"/>
+        </w:rPr>
+      </w:pPr>
+    </w:p>
+    <w:p>
+      <w:pPr>
+        <w:rPr>
+          <w:rtl w:val="0"/>
+          <w:lang w:val="en-US" w:bidi="en-US" w:eastAsia="en-US"/>
+        </w:rPr>
+      </w:pPr>
+    </w:p>
+    <w:p>
+      <w:pPr>
+        <w:rPr>
+          <w:rtl w:val="0"/>
+          <w:lang w:val="en-US" w:bidi="en-US" w:eastAsia="en-US"/>
+        </w:rPr>
+      </w:pPr>
+    </w:p>
+    <w:p>
+      <w:pPr>
+        <w:rPr>
+          <w:rtl w:val="0"/>
+          <w:lang w:val="en-US" w:bidi="en-US" w:eastAsia="en-US"/>
+        </w:rPr>
+      </w:pPr>
+    </w:p>
+    <w:p>
+      <w:pPr>
+        <w:rPr>
+          <w:rtl w:val="0"/>
+          <w:lang w:val="en-US" w:bidi="en-US" w:eastAsia="en-US"/>
+        </w:rPr>
+      </w:pPr>
+    </w:p>
+    <w:p>
+      <w:pPr>
+        <w:rPr>
+          <w:rtl w:val="0"/>
+          <w:lang w:val="en-US" w:bidi="en-US" w:eastAsia="en-US"/>
+        </w:rPr>
+      </w:pPr>
+    </w:p>
+    <w:p>
+      <w:pPr>
+        <w:rPr>
+          <w:rtl w:val="0"/>
+          <w:lang w:val="en-US" w:bidi="en-US" w:eastAsia="en-US"/>
+        </w:rPr>
+      </w:pPr>
+    </w:p>
+    <w:p>
+      <w:pPr>
+        <w:rPr>
+          <w:rtl w:val="0"/>
+          <w:lang w:val="en-US" w:bidi="en-US" w:eastAsia="en-US"/>
+        </w:rPr>
+      </w:pPr>
+    </w:p>
+    <w:p>
+      <w:pPr>
+        <w:rPr>
+          <w:rtl w:val="0"/>
+          <w:lang w:val="en-US" w:bidi="en-US" w:eastAsia="en-US"/>
+        </w:rPr>
+      </w:pPr>
+    </w:p>
+    <w:p>
+      <w:pPr>
+        <w:rPr>
+          <w:rtl w:val="0"/>
+          <w:lang w:val="en-US" w:bidi="en-US" w:eastAsia="en-US"/>
+        </w:rPr>
+      </w:pPr>
+    </w:p>
+    <w:p>
+      <w:pPr>
+        <w:rPr>
+          <w:rtl w:val="0"/>
+          <w:lang w:val="en-US" w:bidi="en-US" w:eastAsia="en-US"/>
+        </w:rPr>
+      </w:pPr>
+    </w:p>
+    <w:p>
+      <w:pPr>
+        <w:rPr>
+          <w:rtl w:val="0"/>
+          <w:lang w:val="en-US" w:bidi="en-US" w:eastAsia="en-US"/>
+        </w:rPr>
+      </w:pPr>
+    </w:p>
+    <w:p>
+      <w:pPr>
+        <w:rPr>
+          <w:rtl w:val="0"/>
+          <w:lang w:val="en-US" w:bidi="en-US" w:eastAsia="en-US"/>
+        </w:rPr>
+      </w:pPr>
+    </w:p>
+    <w:p>
+      <w:pPr>
+        <w:rPr>
+          <w:rtl w:val="0"/>
+          <w:lang w:val="en-US" w:bidi="en-US" w:eastAsia="en-US"/>
+        </w:rPr>
+      </w:pPr>
+    </w:p>
+    <w:p>
+      <w:pPr>
+        <w:rPr>
+          <w:b w:val="1"/>
+          <w:bCs w:val="1"/>
+          <w:rtl w:val="0"/>
+          <w:lang w:val="en-US" w:bidi="en-US" w:eastAsia="en-US"/>
+        </w:rPr>
+      </w:pPr>
+    </w:p>
+    <w:p>
+      <w:pPr>
+        <w:rPr>
+          <w:b w:val="1"/>
+          <w:bCs w:val="1"/>
+          <w:rtl w:val="0"/>
+          <w:lang w:val="en-US" w:bidi="en-US" w:eastAsia="en-US"/>
+        </w:rPr>
+      </w:pPr>
+      <w:r>
+        <w:rPr>
+          <w:b w:val="1"/>
+          <w:bCs w:val="1"/>
+          <w:rtl w:val="0"/>
+          <w:lang w:val="en-US" w:bidi="en-US" w:eastAsia="en-US"/>
+        </w:rPr>
+        <w:t>SIDE INFO :</w:t>
+      </w:r>
+    </w:p>
+    <w:p>
+      <w:pPr>
+        <w:rPr>
+          <w:b w:val="1"/>
+          <w:bCs w:val="1"/>
+          <w:rtl w:val="0"/>
+          <w:lang w:val="en-US" w:bidi="en-US" w:eastAsia="en-US"/>
+        </w:rPr>
+      </w:pPr>
+    </w:p>
     <w:p>
       <w:pPr>
         <w:rPr>
@@ -30,8 +687,8 @@
         <w:spacing w:before="240" w:after="240" w:beforeAutospacing="0" w:afterAutospacing="0"/>
         <w:ind w:firstLine="0" w:left="0" w:right="0"/>
       </w:pPr>
-      <w:bookmarkStart w:id="0" w:name="_dx_frag_StartFragment"/>
-      <w:bookmarkEnd w:id="0"/>
+      <w:bookmarkStart w:id="2" w:name="_dx_frag_StartFragment"/>
+      <w:bookmarkEnd w:id="2"/>
       <w:r>
         <w:t>So yes — you're absolutely right:</w:t>
       </w:r>
@@ -43,7 +700,13 @@
         <w:outlineLvl w:val="9"/>
       </w:pPr>
       <w:r>
-        <w:t xml:space="preserve">🟡 "body checks won't work because they work on </w:t>
+        <w:rPr>
+          <w:rFonts w:ascii="Segoe UI Emoji" w:hAnsi="Segoe UI Emoji"/>
+        </w:rPr>
+        <w:t>🟡</w:t>
+      </w:r>
+      <w:r>
+        <w:t xml:space="preserve"> "body checks won't work because they work on </w:t>
       </w:r>
       <w:r>
         <w:rPr>
@@ -234,8 +897,8 @@
         </w:rPr>
         <w:t>req.file</w:t>
       </w:r>
-      <w:bookmarkStart w:id="1" w:name="_dx_frag_EndFragment"/>
-      <w:bookmarkEnd w:id="1"/>
+      <w:bookmarkStart w:id="3" w:name="_dx_frag_EndFragment"/>
+      <w:bookmarkEnd w:id="3"/>
     </w:p>
     <w:p>
       <w:pPr>
@@ -275,8 +938,8 @@
         <w:spacing w:before="0" w:after="0" w:beforeAutospacing="0" w:afterAutospacing="0"/>
         <w:ind w:firstLine="0" w:left="0" w:right="0"/>
       </w:pPr>
-      <w:bookmarkStart w:id="2" w:name="_dx_frag_StartFragment"/>
-      <w:bookmarkEnd w:id="2"/>
+      <w:bookmarkStart w:id="4" w:name="_dx_frag_StartFragment"/>
+      <w:bookmarkEnd w:id="4"/>
       <w:r>
         <w:t xml:space="preserve">•  uploads.single('imageUrl') processes a single file upload with the field name imageUrl.</w:t>
       </w:r>
@@ -303,62 +966,210 @@
       <w:r>
         <w:t>: The validation for imageUrl in the Express Validator chain expects imageUrl to be a string in req.body. However, if you’re uploading a file, imageUrl will likely be in req.file (e.g., req.file.path or a generated URL after saving the file), not req.body.imageUrl. This could cause validation to fail or behave unexpectedly if imageUrl is not sent as a text field.</w:t>
       </w:r>
-      <w:bookmarkStart w:id="3" w:name="_dx_frag_EndFragment"/>
-      <w:bookmarkEnd w:id="3"/>
-    </w:p>
-    <w:p/>
-    <w:p>
-      <w:pPr>
-        <w:rPr>
-          <w:rtl w:val="0"/>
-        </w:rPr>
-      </w:pPr>
-      <w:bookmarkStart w:id="4" w:name="_dx_frag_StartFragment"/>
-      <w:bookmarkEnd w:id="4"/>
-      <w:r>
-        <w:rPr>
-          <w:rtl w:val="0"/>
-        </w:rPr>
-        <w:t>The imageUrl validation in the array (body('imageUrl').optional().isString()) is problematic because, with multipart/form-data, the imageUrl field is typically the file itself, not a string in req.body. If a file is uploaded, req.body.imageUrl will be undefined, and req.file will contain the file details.</w:t>
-      </w:r>
       <w:bookmarkStart w:id="5" w:name="_dx_frag_EndFragment"/>
       <w:bookmarkEnd w:id="5"/>
     </w:p>
-    <w:p>
-      <w:pPr>
-        <w:rPr>
-          <w:rtl w:val="0"/>
-        </w:rPr>
-      </w:pPr>
-    </w:p>
-    <w:p>
-      <w:r>
-        <w:rPr>
-          <w:rtl w:val="0"/>
-          <w:lang w:val="en-US" w:bidi="en-US" w:eastAsia="en-US"/>
-        </w:rPr>
-        <w:t>2) D</w:t>
-      </w:r>
-      <w:r>
-        <w:rPr>
-          <w:rtl w:val="0"/>
-          <w:lang w:val="en-US" w:bidi="en-US" w:eastAsia="en-US"/>
-        </w:rPr>
-        <w:t>one setting up the p</w:t>
-      </w:r>
-      <w:r>
-        <w:rPr>
-          <w:rtl w:val="0"/>
-          <w:lang w:val="en-US" w:bidi="en-US" w:eastAsia="en-US"/>
-        </w:rPr>
-        <w:t>roject with winston and mor</w:t>
-      </w:r>
-      <w:r>
-        <w:rPr>
-          <w:rtl w:val="0"/>
-          <w:lang w:val="en-US" w:bidi="en-US" w:eastAsia="en-US"/>
-        </w:rPr>
-        <w:t xml:space="preserve">gan </w:t>
+    <w:p/>
+    <w:p>
+      <w:pPr>
+        <w:rPr>
+          <w:rtl w:val="0"/>
+        </w:rPr>
+      </w:pPr>
+      <w:bookmarkStart w:id="6" w:name="_dx_frag_StartFragment"/>
+      <w:bookmarkEnd w:id="6"/>
+      <w:r>
+        <w:rPr>
+          <w:rtl w:val="0"/>
+        </w:rPr>
+        <w:t>The imageUrl validation in the array (body('imageUrl').optional().isString()) is problematic because, with multipart/form-data, the imageUrl field is typically the file itself, not a string in req.body. If a file is uploaded, req.body.imageUrl will be undefined, and req.file will contain the file details.</w:t>
+      </w:r>
+      <w:bookmarkStart w:id="7" w:name="_dx_frag_EndFragment"/>
+      <w:bookmarkEnd w:id="7"/>
+    </w:p>
+    <w:p>
+      <w:pPr>
+        <w:rPr>
+          <w:rtl w:val="0"/>
+        </w:rPr>
+      </w:pPr>
+    </w:p>
+    <w:p>
+      <w:pPr>
+        <w:rPr>
+          <w:rtl w:val="0"/>
+          <w:lang w:val="en-US" w:bidi="en-US" w:eastAsia="en-US"/>
+        </w:rPr>
+      </w:pPr>
+      <w:r>
+        <w:rPr>
+          <w:rtl w:val="0"/>
+          <w:lang w:val="en-US" w:bidi="en-US" w:eastAsia="en-US"/>
+        </w:rPr>
+        <w:t xml:space="preserve">the multer populates the req.file with following </w:t>
+      </w:r>
+    </w:p>
+    <w:p>
+      <w:pPr>
+        <w:rPr>
+          <w:rtl w:val="0"/>
+        </w:rPr>
+      </w:pPr>
+      <w:bookmarkStart w:id="8" w:name="_dx_frag_StartFragment"/>
+      <w:bookmarkEnd w:id="8"/>
+      <w:r>
+        <w:t>{ "fieldname": "image", "originalname": "pic.jpg", "mimetype": "image/jpeg", "buffer": &lt;binary data&gt;, "size": 12345 }</w:t>
+      </w:r>
+      <w:bookmarkStart w:id="9" w:name="_dx_frag_EndFragment"/>
+      <w:bookmarkEnd w:id="9"/>
+      <w:r>
+        <w:rPr>
+          <w:rtl w:val="0"/>
+          <w:lang w:val="en-US" w:bidi="en-US" w:eastAsia="en-US"/>
+        </w:rPr>
+        <w:t xml:space="preserve"> </w:t>
+      </w:r>
+      <w:bookmarkStart w:id="10" w:name="_dx_frag_StartFragment"/>
+      <w:bookmarkEnd w:id="10"/>
+      <w:r>
+        <w:t xml:space="preserve">Multer parses that request and attaches info about the uploaded file to </w:t>
+      </w:r>
+      <w:r>
+        <w:rPr>
+          <w:rFonts w:ascii="Courier New" w:hAnsi="Courier New" w:cs="Courier New" w:eastAsia="Courier New"/>
+          <w:sz w:val="20"/>
+          <w:szCs w:val="20"/>
+        </w:rPr>
+        <w:t>req.file</w:t>
+      </w:r>
+      <w:r>
+        <w:t xml:space="preserve"> (for single) or </w:t>
+      </w:r>
+      <w:r>
+        <w:rPr>
+          <w:rFonts w:ascii="Courier New" w:hAnsi="Courier New" w:cs="Courier New" w:eastAsia="Courier New"/>
+          <w:sz w:val="20"/>
+          <w:szCs w:val="20"/>
+        </w:rPr>
+        <w:t>req.files</w:t>
+      </w:r>
+      <w:r>
+        <w:t xml:space="preserve"> (for multiple).</w:t>
+      </w:r>
+      <w:bookmarkStart w:id="11" w:name="_dx_frag_EndFragment"/>
+      <w:bookmarkEnd w:id="11"/>
+    </w:p>
+    <w:p>
+      <w:pPr>
+        <w:rPr>
+          <w:rtl w:val="0"/>
+        </w:rPr>
+      </w:pPr>
+    </w:p>
+    <w:p>
+      <w:pPr>
+        <w:rPr>
+          <w:rtl w:val="0"/>
+          <w:lang w:val="en-US" w:bidi="en-US" w:eastAsia="en-US"/>
+        </w:rPr>
+      </w:pPr>
+      <w:r>
+        <w:rPr>
+          <w:rtl w:val="0"/>
+          <w:lang w:val="en-US" w:bidi="en-US" w:eastAsia="en-US"/>
+        </w:rPr>
+        <w:t xml:space="preserve">2) Done setting up the project with winston and morgan </w:t>
+      </w:r>
+    </w:p>
+    <w:p>
+      <w:pPr>
+        <w:rPr>
+          <w:rtl w:val="0"/>
+          <w:lang w:val="en-US" w:bidi="en-US" w:eastAsia="en-US"/>
+        </w:rPr>
+      </w:pPr>
+    </w:p>
+    <w:p>
+      <w:pPr>
+        <w:rPr>
+          <w:rtl w:val="0"/>
+          <w:lang w:val="en-US" w:bidi="en-US" w:eastAsia="en-US"/>
+        </w:rPr>
+      </w:pPr>
+      <w:r>
+        <w:rPr>
+          <w:rtl w:val="0"/>
+          <w:lang w:val="en-US" w:bidi="en-US" w:eastAsia="en-US"/>
+        </w:rPr>
+        <w:t>3) The global error handling works as follows :</w:t>
+      </w:r>
+    </w:p>
+    <w:p>
+      <w:pPr>
+        <w:rPr>
+          <w:rtl w:val="0"/>
+          <w:lang w:val="en-US" w:bidi="en-US" w:eastAsia="en-US"/>
+        </w:rPr>
+      </w:pPr>
+      <w:r>
+        <w:rPr>
+          <w:rtl w:val="0"/>
+          <w:lang w:val="en-US" w:bidi="en-US" w:eastAsia="en-US"/>
+        </w:rPr>
+        <w:t>All the errors caught in async function will result in promise failure they will propage to top of application and will be caught in index.js by error middleware , if we specify status code and message then they will be displayed otherwise 500 and server erro</w:t>
+      </w:r>
+    </w:p>
+    <w:p>
+      <w:pPr>
+        <w:rPr>
+          <w:rtl w:val="0"/>
+          <w:lang w:val="en-US" w:bidi="en-US" w:eastAsia="en-US"/>
+        </w:rPr>
+      </w:pPr>
+      <w:r>
+        <w:rPr>
+          <w:rtl w:val="0"/>
+          <w:lang w:val="en-US" w:bidi="en-US" w:eastAsia="en-US"/>
+        </w:rPr>
+        <w:t>So it is best to catch the error with display message and status code in each controller side logic using AppError</w:t>
+      </w:r>
+    </w:p>
+    <w:p>
+      <w:r>
+        <w:drawing>
+          <wp:inline xmlns:wp="http://schemas.openxmlformats.org/drawingml/2006/wordprocessingDrawing" distT="0" distB="0" distL="0" distR="0">
+            <wp:extent cx="5943600" cy="1755140"/>
+            <wp:effectExtent l="0" t="0" r="0" b="0"/>
+            <wp:docPr id="2" name="Picture 2"/>
+            <wp:cNvGraphicFramePr>
+              <a:graphicFrameLocks xmlns:a="http://schemas.openxmlformats.org/drawingml/2006/main" noChangeAspect="1"/>
+            </wp:cNvGraphicFramePr>
+            <a:graphic xmlns:a="http://schemas.openxmlformats.org/drawingml/2006/main">
+              <a:graphicData uri="http://schemas.openxmlformats.org/drawingml/2006/picture">
+                <pic:pic xmlns:pic="http://schemas.openxmlformats.org/drawingml/2006/picture">
+                  <pic:nvPicPr>
+                    <pic:cNvPr id="2" name="Picture 2"/>
+                    <pic:cNvPicPr/>
+                  </pic:nvPicPr>
+                  <pic:blipFill dpi="0">
+                    <a:blip xmlns:r="http://schemas.openxmlformats.org/officeDocument/2006/relationships" r:embed="Relimage1"/>
+                    <a:srcRect/>
+                    <a:stretch>
+                      <a:fillRect/>
+                    </a:stretch>
+                  </pic:blipFill>
+                  <pic:spPr>
+                    <a:xfrm>
+                      <a:off x="0" y="0"/>
+                      <a:ext cx="5943600" cy="1755140"/>
+                    </a:xfrm>
+                    <a:prstGeom prst="rect"/>
+                  </pic:spPr>
+                </pic:pic>
+              </a:graphicData>
+            </a:graphic>
+          </wp:inline>
+        </w:drawing>
       </w:r>
     </w:p>
     <w:sectPr>

</xml_diff>